<commit_message>
minor update to .doc
</commit_message>
<xml_diff>
--- a/cnn_auto_driving_car_project.docx
+++ b/cnn_auto_driving_car_project.docx
@@ -169,6 +169,61 @@
       </w:pPr>
       <w:r>
         <w:rPr/>
+        <w:t>This document includes:</w:t>
+      </w:r>
+    </w:p>
+    <w:p>
+      <w:pPr>
+        <w:pStyle w:val="TextBody"/>
+        <w:numPr>
+          <w:ilvl w:val="0"/>
+          <w:numId w:val="2"/>
+        </w:numPr>
+        <w:rPr/>
+      </w:pPr>
+      <w:r>
+        <w:rPr/>
+        <w:t>Overview of the car, track and general approach</w:t>
+      </w:r>
+    </w:p>
+    <w:p>
+      <w:pPr>
+        <w:pStyle w:val="TextBody"/>
+        <w:numPr>
+          <w:ilvl w:val="0"/>
+          <w:numId w:val="2"/>
+        </w:numPr>
+        <w:rPr/>
+      </w:pPr>
+      <w:r>
+        <w:rPr/>
+        <w:t>Hardware: interfacing the RaspberryPi to the RC controller and Pi Camera</w:t>
+      </w:r>
+    </w:p>
+    <w:p>
+      <w:pPr>
+        <w:pStyle w:val="TextBody"/>
+        <w:numPr>
+          <w:ilvl w:val="0"/>
+          <w:numId w:val="2"/>
+        </w:numPr>
+        <w:rPr/>
+      </w:pPr>
+      <w:r>
+        <w:rPr/>
+        <w:t>Software: CNN architecture, database structure, files, and approach to data collection</w:t>
+      </w:r>
+    </w:p>
+    <w:p>
+      <w:pPr>
+        <w:pStyle w:val="Heading2"/>
+        <w:rPr/>
+      </w:pPr>
+      <w:r>
+        <w:rPr/>
+      </w:r>
+      <w:r>
+        <w:br w:type="page"/>
       </w:r>
     </w:p>
     <w:p>
@@ -319,18 +374,6 @@
       </w:pPr>
       <w:r>
         <w:rPr/>
-      </w:r>
-      <w:r>
-        <w:br w:type="page"/>
-      </w:r>
-    </w:p>
-    <w:p>
-      <w:pPr>
-        <w:pStyle w:val="Heading2"/>
-        <w:rPr/>
-      </w:pPr>
-      <w:r>
-        <w:rPr/>
         <w:t>The Track</w:t>
       </w:r>
     </w:p>
@@ -676,9 +719,6 @@
       <w:r>
         <w:rPr/>
       </w:r>
-      <w:r>
-        <w:br w:type="page"/>
-      </w:r>
     </w:p>
     <w:p>
       <w:pPr>
@@ -4007,6 +4047,152 @@
   <w:abstractNum w:abstractNumId="2">
     <w:lvl w:ilvl="0">
       <w:start w:val="1"/>
+      <w:numFmt w:val="bullet"/>
+      <w:lvlText w:val=""/>
+      <w:lvlJc w:val="left"/>
+      <w:pPr>
+        <w:tabs>
+          <w:tab w:val="num" w:pos="720"/>
+        </w:tabs>
+        <w:ind w:left="720" w:hanging="360"/>
+      </w:pPr>
+      <w:rPr>
+        <w:rFonts w:ascii="Symbol" w:hAnsi="Symbol" w:cs="Symbol" w:hint="default"/>
+        <w:rFonts w:cs="OpenSymbol"/>
+      </w:rPr>
+    </w:lvl>
+    <w:lvl w:ilvl="1">
+      <w:start w:val="1"/>
+      <w:numFmt w:val="bullet"/>
+      <w:lvlText w:val="◦"/>
+      <w:lvlJc w:val="left"/>
+      <w:pPr>
+        <w:tabs>
+          <w:tab w:val="num" w:pos="1080"/>
+        </w:tabs>
+        <w:ind w:left="1080" w:hanging="360"/>
+      </w:pPr>
+      <w:rPr>
+        <w:rFonts w:ascii="OpenSymbol" w:hAnsi="OpenSymbol" w:cs="OpenSymbol" w:hint="default"/>
+        <w:rFonts w:cs="OpenSymbol"/>
+      </w:rPr>
+    </w:lvl>
+    <w:lvl w:ilvl="2">
+      <w:start w:val="1"/>
+      <w:numFmt w:val="bullet"/>
+      <w:lvlText w:val="▪"/>
+      <w:lvlJc w:val="left"/>
+      <w:pPr>
+        <w:tabs>
+          <w:tab w:val="num" w:pos="1440"/>
+        </w:tabs>
+        <w:ind w:left="1440" w:hanging="360"/>
+      </w:pPr>
+      <w:rPr>
+        <w:rFonts w:ascii="OpenSymbol" w:hAnsi="OpenSymbol" w:cs="OpenSymbol" w:hint="default"/>
+        <w:rFonts w:cs="OpenSymbol"/>
+      </w:rPr>
+    </w:lvl>
+    <w:lvl w:ilvl="3">
+      <w:start w:val="1"/>
+      <w:numFmt w:val="bullet"/>
+      <w:lvlText w:val=""/>
+      <w:lvlJc w:val="left"/>
+      <w:pPr>
+        <w:tabs>
+          <w:tab w:val="num" w:pos="1800"/>
+        </w:tabs>
+        <w:ind w:left="1800" w:hanging="360"/>
+      </w:pPr>
+      <w:rPr>
+        <w:rFonts w:ascii="Symbol" w:hAnsi="Symbol" w:cs="Symbol" w:hint="default"/>
+        <w:rFonts w:cs="OpenSymbol"/>
+      </w:rPr>
+    </w:lvl>
+    <w:lvl w:ilvl="4">
+      <w:start w:val="1"/>
+      <w:numFmt w:val="bullet"/>
+      <w:lvlText w:val="◦"/>
+      <w:lvlJc w:val="left"/>
+      <w:pPr>
+        <w:tabs>
+          <w:tab w:val="num" w:pos="2160"/>
+        </w:tabs>
+        <w:ind w:left="2160" w:hanging="360"/>
+      </w:pPr>
+      <w:rPr>
+        <w:rFonts w:ascii="OpenSymbol" w:hAnsi="OpenSymbol" w:cs="OpenSymbol" w:hint="default"/>
+        <w:rFonts w:cs="OpenSymbol"/>
+      </w:rPr>
+    </w:lvl>
+    <w:lvl w:ilvl="5">
+      <w:start w:val="1"/>
+      <w:numFmt w:val="bullet"/>
+      <w:lvlText w:val="▪"/>
+      <w:lvlJc w:val="left"/>
+      <w:pPr>
+        <w:tabs>
+          <w:tab w:val="num" w:pos="2520"/>
+        </w:tabs>
+        <w:ind w:left="2520" w:hanging="360"/>
+      </w:pPr>
+      <w:rPr>
+        <w:rFonts w:ascii="OpenSymbol" w:hAnsi="OpenSymbol" w:cs="OpenSymbol" w:hint="default"/>
+        <w:rFonts w:cs="OpenSymbol"/>
+      </w:rPr>
+    </w:lvl>
+    <w:lvl w:ilvl="6">
+      <w:start w:val="1"/>
+      <w:numFmt w:val="bullet"/>
+      <w:lvlText w:val=""/>
+      <w:lvlJc w:val="left"/>
+      <w:pPr>
+        <w:tabs>
+          <w:tab w:val="num" w:pos="2880"/>
+        </w:tabs>
+        <w:ind w:left="2880" w:hanging="360"/>
+      </w:pPr>
+      <w:rPr>
+        <w:rFonts w:ascii="Symbol" w:hAnsi="Symbol" w:cs="Symbol" w:hint="default"/>
+        <w:rFonts w:cs="OpenSymbol"/>
+      </w:rPr>
+    </w:lvl>
+    <w:lvl w:ilvl="7">
+      <w:start w:val="1"/>
+      <w:numFmt w:val="bullet"/>
+      <w:lvlText w:val="◦"/>
+      <w:lvlJc w:val="left"/>
+      <w:pPr>
+        <w:tabs>
+          <w:tab w:val="num" w:pos="3240"/>
+        </w:tabs>
+        <w:ind w:left="3240" w:hanging="360"/>
+      </w:pPr>
+      <w:rPr>
+        <w:rFonts w:ascii="OpenSymbol" w:hAnsi="OpenSymbol" w:cs="OpenSymbol" w:hint="default"/>
+        <w:rFonts w:cs="OpenSymbol"/>
+      </w:rPr>
+    </w:lvl>
+    <w:lvl w:ilvl="8">
+      <w:start w:val="1"/>
+      <w:numFmt w:val="bullet"/>
+      <w:lvlText w:val="▪"/>
+      <w:lvlJc w:val="left"/>
+      <w:pPr>
+        <w:tabs>
+          <w:tab w:val="num" w:pos="3600"/>
+        </w:tabs>
+        <w:ind w:left="3600" w:hanging="360"/>
+      </w:pPr>
+      <w:rPr>
+        <w:rFonts w:ascii="OpenSymbol" w:hAnsi="OpenSymbol" w:cs="OpenSymbol" w:hint="default"/>
+        <w:rFonts w:cs="OpenSymbol"/>
+      </w:rPr>
+    </w:lvl>
+  </w:abstractNum>
+  <w:abstractNum w:abstractNumId="3">
+    <w:lvl w:ilvl="0">
+      <w:start w:val="1"/>
       <w:numFmt w:val="none"/>
       <w:suff w:val="nothing"/>
       <w:lvlText w:val=""/>
@@ -4128,6 +4314,9 @@
   </w:num>
   <w:num w:numId="2">
     <w:abstractNumId w:val="2"/>
+  </w:num>
+  <w:num w:numId="3">
+    <w:abstractNumId w:val="3"/>
   </w:num>
 </w:numbering>
 </file>
@@ -4222,6 +4411,13 @@
       <w:rFonts w:cs="OpenSymbol"/>
     </w:rPr>
   </w:style>
+  <w:style w:type="character" w:styleId="ListLabel4">
+    <w:name w:val="ListLabel 4"/>
+    <w:qFormat/>
+    <w:rPr>
+      <w:rFonts w:cs="OpenSymbol"/>
+    </w:rPr>
+  </w:style>
   <w:style w:type="paragraph" w:styleId="Heading">
     <w:name w:val="Heading"/>
     <w:basedOn w:val="Normal"/>

</xml_diff>